<commit_message>
Diario Dennis 2022-04-28 aggiornato
</commit_message>
<xml_diff>
--- a/4_Diari/DennisDonofrio/Dennis_Donofrio_Diario-2022-04-28.docx
+++ b/4_Diari/DennisDonofrio/Dennis_Donofrio_Diario-2022-04-28.docx
@@ -206,8 +206,6 @@
               </w:rPr>
               <w:t>Briefing iniziale</w:t>
             </w:r>
-            <w:bookmarkStart w:id="0" w:name="_GoBack"/>
-            <w:bookmarkEnd w:id="0"/>
           </w:p>
           <w:p>
             <w:pPr>
@@ -220,6 +218,319 @@
             <w:r>
               <w:t>Ci siamo confrontati su cosa dobbiamo fare durante questa giornata.</w:t>
             </w:r>
+          </w:p>
+        </w:tc>
+      </w:tr>
+      <w:tr>
+        <w:tc>
+          <w:tcPr>
+            <w:cnfStyle w:val="001000000000" w:firstRow="0" w:lastRow="0" w:firstColumn="1" w:lastColumn="0" w:oddVBand="0" w:evenVBand="0" w:oddHBand="0" w:evenHBand="0" w:firstRowFirstColumn="0" w:firstRowLastColumn="0" w:lastRowFirstColumn="0" w:lastRowLastColumn="0"/>
+            <w:tcW w:w="2093" w:type="dxa"/>
+            <w:tcBorders>
+              <w:right w:val="single" w:sz="4" w:space="0" w:color="auto"/>
+            </w:tcBorders>
+            <w:shd w:val="clear" w:color="auto" w:fill="auto"/>
+          </w:tcPr>
+          <w:p>
+            <w:pPr>
+              <w:pStyle w:val="Nessunaspaziatura"/>
+              <w:rPr>
+                <w:b w:val="0"/>
+              </w:rPr>
+            </w:pPr>
+            <w:r>
+              <w:rPr>
+                <w:b w:val="0"/>
+              </w:rPr>
+              <w:t>09:20 – 12:20</w:t>
+            </w:r>
+          </w:p>
+        </w:tc>
+        <w:tc>
+          <w:tcPr>
+            <w:tcW w:w="7761" w:type="dxa"/>
+            <w:tcBorders>
+              <w:top w:val="single" w:sz="4" w:space="0" w:color="auto"/>
+              <w:left w:val="single" w:sz="4" w:space="0" w:color="auto"/>
+              <w:bottom w:val="single" w:sz="4" w:space="0" w:color="auto"/>
+              <w:right w:val="single" w:sz="4" w:space="0" w:color="auto"/>
+            </w:tcBorders>
+          </w:tcPr>
+          <w:p>
+            <w:pPr>
+              <w:pStyle w:val="Nessunaspaziatura"/>
+              <w:cnfStyle w:val="000000000000" w:firstRow="0" w:lastRow="0" w:firstColumn="0" w:lastColumn="0" w:oddVBand="0" w:evenVBand="0" w:oddHBand="0" w:evenHBand="0" w:firstRowFirstColumn="0" w:firstRowLastColumn="0" w:lastRowFirstColumn="0" w:lastRowLastColumn="0"/>
+              <w:rPr>
+                <w:b/>
+              </w:rPr>
+            </w:pPr>
+            <w:r>
+              <w:rPr>
+                <w:b/>
+              </w:rPr>
+              <w:t>Statistiche</w:t>
+            </w:r>
+          </w:p>
+          <w:p>
+            <w:pPr>
+              <w:pStyle w:val="Nessunaspaziatura"/>
+              <w:cnfStyle w:val="000000000000" w:firstRow="0" w:lastRow="0" w:firstColumn="0" w:lastColumn="0" w:oddVBand="0" w:evenVBand="0" w:oddHBand="0" w:evenHBand="0" w:firstRowFirstColumn="0" w:firstRowLastColumn="0" w:lastRowFirstColumn="0" w:lastRowLastColumn="0"/>
+            </w:pPr>
+            <w:r>
+              <w:t>Ho finito la pagina delle statistiche.</w:t>
+            </w:r>
+          </w:p>
+        </w:tc>
+      </w:tr>
+      <w:tr>
+        <w:trPr>
+          <w:cnfStyle w:val="000000100000" w:firstRow="0" w:lastRow="0" w:firstColumn="0" w:lastColumn="0" w:oddVBand="0" w:evenVBand="0" w:oddHBand="1" w:evenHBand="0" w:firstRowFirstColumn="0" w:firstRowLastColumn="0" w:lastRowFirstColumn="0" w:lastRowLastColumn="0"/>
+        </w:trPr>
+        <w:tc>
+          <w:tcPr>
+            <w:cnfStyle w:val="001000000000" w:firstRow="0" w:lastRow="0" w:firstColumn="1" w:lastColumn="0" w:oddVBand="0" w:evenVBand="0" w:oddHBand="0" w:evenHBand="0" w:firstRowFirstColumn="0" w:firstRowLastColumn="0" w:lastRowFirstColumn="0" w:lastRowLastColumn="0"/>
+            <w:tcW w:w="2093" w:type="dxa"/>
+            <w:tcBorders>
+              <w:right w:val="single" w:sz="4" w:space="0" w:color="auto"/>
+            </w:tcBorders>
+            <w:shd w:val="clear" w:color="auto" w:fill="auto"/>
+          </w:tcPr>
+          <w:p>
+            <w:pPr>
+              <w:pStyle w:val="Nessunaspaziatura"/>
+              <w:rPr>
+                <w:b w:val="0"/>
+              </w:rPr>
+            </w:pPr>
+            <w:r>
+              <w:rPr>
+                <w:b w:val="0"/>
+              </w:rPr>
+              <w:t>13:15</w:t>
+            </w:r>
+            <w:r>
+              <w:rPr>
+                <w:b w:val="0"/>
+              </w:rPr>
+              <w:t xml:space="preserve"> </w:t>
+            </w:r>
+            <w:r>
+              <w:rPr>
+                <w:b w:val="0"/>
+              </w:rPr>
+              <w:t>–</w:t>
+            </w:r>
+            <w:r>
+              <w:rPr>
+                <w:b w:val="0"/>
+              </w:rPr>
+              <w:t xml:space="preserve"> </w:t>
+            </w:r>
+            <w:r>
+              <w:rPr>
+                <w:b w:val="0"/>
+              </w:rPr>
+              <w:t>14:45</w:t>
+            </w:r>
+          </w:p>
+        </w:tc>
+        <w:tc>
+          <w:tcPr>
+            <w:tcW w:w="7761" w:type="dxa"/>
+            <w:tcBorders>
+              <w:top w:val="single" w:sz="4" w:space="0" w:color="auto"/>
+              <w:left w:val="single" w:sz="4" w:space="0" w:color="auto"/>
+              <w:bottom w:val="single" w:sz="4" w:space="0" w:color="auto"/>
+              <w:right w:val="single" w:sz="4" w:space="0" w:color="auto"/>
+            </w:tcBorders>
+          </w:tcPr>
+          <w:p>
+            <w:pPr>
+              <w:pStyle w:val="Nessunaspaziatura"/>
+              <w:cnfStyle w:val="000000100000" w:firstRow="0" w:lastRow="0" w:firstColumn="0" w:lastColumn="0" w:oddVBand="0" w:evenVBand="0" w:oddHBand="1" w:evenHBand="0" w:firstRowFirstColumn="0" w:firstRowLastColumn="0" w:lastRowFirstColumn="0" w:lastRowLastColumn="0"/>
+              <w:rPr>
+                <w:b/>
+              </w:rPr>
+            </w:pPr>
+            <w:r>
+              <w:rPr>
+                <w:b/>
+              </w:rPr>
+              <w:t>Statistiche + calendario</w:t>
+            </w:r>
+          </w:p>
+          <w:p>
+            <w:pPr>
+              <w:pStyle w:val="Nessunaspaziatura"/>
+              <w:cnfStyle w:val="000000100000" w:firstRow="0" w:lastRow="0" w:firstColumn="0" w:lastColumn="0" w:oddVBand="0" w:evenVBand="0" w:oddHBand="1" w:evenHBand="0" w:firstRowFirstColumn="0" w:firstRowLastColumn="0" w:lastRowFirstColumn="0" w:lastRowLastColumn="0"/>
+            </w:pPr>
+            <w:r>
+              <w:t>Ho finito di commentare, loggare e inserire i controlli utente nella classe statistiche.</w:t>
+            </w:r>
+          </w:p>
+          <w:p>
+            <w:pPr>
+              <w:pStyle w:val="Nessunaspaziatura"/>
+              <w:cnfStyle w:val="000000100000" w:firstRow="0" w:lastRow="0" w:firstColumn="0" w:lastColumn="0" w:oddVBand="0" w:evenVBand="0" w:oddHBand="1" w:evenHBand="0" w:firstRowFirstColumn="0" w:firstRowLastColumn="0" w:lastRowFirstColumn="0" w:lastRowLastColumn="0"/>
+            </w:pPr>
+            <w:r>
+              <w:t xml:space="preserve">Il calendario non funzionava perché è stato inserito un return al posto di un </w:t>
+            </w:r>
+            <w:proofErr w:type="spellStart"/>
+            <w:r>
+              <w:t>echo</w:t>
+            </w:r>
+            <w:proofErr w:type="spellEnd"/>
+            <w:r>
+              <w:t>.</w:t>
+            </w:r>
+            <w:r>
+              <w:t xml:space="preserve"> </w:t>
+            </w:r>
+          </w:p>
+        </w:tc>
+      </w:tr>
+      <w:tr>
+        <w:tc>
+          <w:tcPr>
+            <w:cnfStyle w:val="001000000000" w:firstRow="0" w:lastRow="0" w:firstColumn="1" w:lastColumn="0" w:oddVBand="0" w:evenVBand="0" w:oddHBand="0" w:evenHBand="0" w:firstRowFirstColumn="0" w:firstRowLastColumn="0" w:lastRowFirstColumn="0" w:lastRowLastColumn="0"/>
+            <w:tcW w:w="2093" w:type="dxa"/>
+            <w:tcBorders>
+              <w:right w:val="single" w:sz="4" w:space="0" w:color="auto"/>
+            </w:tcBorders>
+            <w:shd w:val="clear" w:color="auto" w:fill="auto"/>
+          </w:tcPr>
+          <w:p>
+            <w:pPr>
+              <w:pStyle w:val="Nessunaspaziatura"/>
+              <w:rPr>
+                <w:b w:val="0"/>
+              </w:rPr>
+            </w:pPr>
+            <w:r>
+              <w:rPr>
+                <w:b w:val="0"/>
+              </w:rPr>
+              <w:t>15:00</w:t>
+            </w:r>
+            <w:r>
+              <w:rPr>
+                <w:b w:val="0"/>
+              </w:rPr>
+              <w:t xml:space="preserve"> – 16:15</w:t>
+            </w:r>
+          </w:p>
+        </w:tc>
+        <w:tc>
+          <w:tcPr>
+            <w:tcW w:w="7761" w:type="dxa"/>
+            <w:tcBorders>
+              <w:top w:val="single" w:sz="4" w:space="0" w:color="auto"/>
+              <w:left w:val="single" w:sz="4" w:space="0" w:color="auto"/>
+              <w:bottom w:val="single" w:sz="4" w:space="0" w:color="auto"/>
+              <w:right w:val="single" w:sz="4" w:space="0" w:color="auto"/>
+            </w:tcBorders>
+          </w:tcPr>
+          <w:p>
+            <w:pPr>
+              <w:pStyle w:val="Nessunaspaziatura"/>
+              <w:cnfStyle w:val="000000000000" w:firstRow="0" w:lastRow="0" w:firstColumn="0" w:lastColumn="0" w:oddVBand="0" w:evenVBand="0" w:oddHBand="0" w:evenHBand="0" w:firstRowFirstColumn="0" w:firstRowLastColumn="0" w:lastRowFirstColumn="0" w:lastRowLastColumn="0"/>
+              <w:rPr>
+                <w:b/>
+              </w:rPr>
+            </w:pPr>
+            <w:r>
+              <w:rPr>
+                <w:b/>
+              </w:rPr>
+              <w:t>Check generale</w:t>
+            </w:r>
+          </w:p>
+          <w:p>
+            <w:pPr>
+              <w:pStyle w:val="Nessunaspaziatura"/>
+              <w:cnfStyle w:val="000000000000" w:firstRow="0" w:lastRow="0" w:firstColumn="0" w:lastColumn="0" w:oddVBand="0" w:evenVBand="0" w:oddHBand="0" w:evenHBand="0" w:firstRowFirstColumn="0" w:firstRowLastColumn="0" w:lastRowFirstColumn="0" w:lastRowLastColumn="0"/>
+            </w:pPr>
+            <w:r>
+              <w:t>Ho controllato velocemente tutto il codice per capire se ci fosse qualcosa da fare come i commenti. Inoltre ho risolto alcuni piccoli bug.</w:t>
+            </w:r>
+          </w:p>
+        </w:tc>
+      </w:tr>
+      <w:tr>
+        <w:trPr>
+          <w:cnfStyle w:val="000000100000" w:firstRow="0" w:lastRow="0" w:firstColumn="0" w:lastColumn="0" w:oddVBand="0" w:evenVBand="0" w:oddHBand="1" w:evenHBand="0" w:firstRowFirstColumn="0" w:firstRowLastColumn="0" w:lastRowFirstColumn="0" w:lastRowLastColumn="0"/>
+        </w:trPr>
+        <w:tc>
+          <w:tcPr>
+            <w:cnfStyle w:val="001000000000" w:firstRow="0" w:lastRow="0" w:firstColumn="1" w:lastColumn="0" w:oddVBand="0" w:evenVBand="0" w:oddHBand="0" w:evenHBand="0" w:firstRowFirstColumn="0" w:firstRowLastColumn="0" w:lastRowFirstColumn="0" w:lastRowLastColumn="0"/>
+            <w:tcW w:w="2093" w:type="dxa"/>
+            <w:tcBorders>
+              <w:right w:val="single" w:sz="4" w:space="0" w:color="auto"/>
+            </w:tcBorders>
+            <w:shd w:val="clear" w:color="auto" w:fill="auto"/>
+          </w:tcPr>
+          <w:p>
+            <w:pPr>
+              <w:pStyle w:val="Nessunaspaziatura"/>
+              <w:rPr>
+                <w:b w:val="0"/>
+              </w:rPr>
+            </w:pPr>
+            <w:r>
+              <w:rPr>
+                <w:b w:val="0"/>
+              </w:rPr>
+              <w:t>16:15 – 16:30</w:t>
+            </w:r>
+          </w:p>
+        </w:tc>
+        <w:tc>
+          <w:tcPr>
+            <w:tcW w:w="7761" w:type="dxa"/>
+            <w:tcBorders>
+              <w:top w:val="single" w:sz="4" w:space="0" w:color="auto"/>
+              <w:left w:val="single" w:sz="4" w:space="0" w:color="auto"/>
+              <w:bottom w:val="single" w:sz="4" w:space="0" w:color="auto"/>
+              <w:right w:val="single" w:sz="4" w:space="0" w:color="auto"/>
+            </w:tcBorders>
+          </w:tcPr>
+          <w:p>
+            <w:pPr>
+              <w:pStyle w:val="Nessunaspaziatura"/>
+              <w:cnfStyle w:val="000000100000" w:firstRow="0" w:lastRow="0" w:firstColumn="0" w:lastColumn="0" w:oddVBand="0" w:evenVBand="0" w:oddHBand="1" w:evenHBand="0" w:firstRowFirstColumn="0" w:firstRowLastColumn="0" w:lastRowFirstColumn="0" w:lastRowLastColumn="0"/>
+              <w:rPr>
+                <w:b/>
+              </w:rPr>
+            </w:pPr>
+            <w:r>
+              <w:rPr>
+                <w:b/>
+              </w:rPr>
+              <w:t xml:space="preserve">Diario + </w:t>
+            </w:r>
+            <w:proofErr w:type="spellStart"/>
+            <w:r>
+              <w:rPr>
+                <w:b/>
+              </w:rPr>
+              <w:t>git</w:t>
+            </w:r>
+            <w:proofErr w:type="spellEnd"/>
+          </w:p>
+          <w:p>
+            <w:pPr>
+              <w:pStyle w:val="Nessunaspaziatura"/>
+              <w:cnfStyle w:val="000000100000" w:firstRow="0" w:lastRow="0" w:firstColumn="0" w:lastColumn="0" w:oddVBand="0" w:evenVBand="0" w:oddHBand="1" w:evenHBand="0" w:firstRowFirstColumn="0" w:firstRowLastColumn="0" w:lastRowFirstColumn="0" w:lastRowLastColumn="0"/>
+              <w:rPr>
+                <w:b/>
+              </w:rPr>
+            </w:pPr>
+            <w:r>
+              <w:t>Ho scritto il diario e caricato i file su github.</w:t>
+            </w:r>
+            <w:bookmarkStart w:id="0" w:name="_GoBack"/>
+            <w:bookmarkEnd w:id="0"/>
           </w:p>
         </w:tc>
       </w:tr>
@@ -280,6 +591,12 @@
                 <w:b w:val="0"/>
               </w:rPr>
             </w:pPr>
+            <w:r>
+              <w:rPr>
+                <w:b w:val="0"/>
+              </w:rPr>
+              <w:t>Oggi non ho riscontrato particolari problemi</w:t>
+            </w:r>
           </w:p>
         </w:tc>
       </w:tr>
@@ -341,6 +658,13 @@
                 <w:bCs w:val="0"/>
               </w:rPr>
             </w:pPr>
+            <w:r>
+              <w:rPr>
+                <w:b w:val="0"/>
+                <w:bCs w:val="0"/>
+              </w:rPr>
+              <w:t>In linea con la pianificazione</w:t>
+            </w:r>
           </w:p>
         </w:tc>
       </w:tr>
@@ -401,6 +725,12 @@
                 <w:b w:val="0"/>
               </w:rPr>
             </w:pPr>
+            <w:r>
+              <w:rPr>
+                <w:b w:val="0"/>
+              </w:rPr>
+              <w:t>Finire tutto</w:t>
+            </w:r>
           </w:p>
         </w:tc>
       </w:tr>
@@ -2571,7 +2901,7 @@
 </file>
 
 <file path=customXml/itemProps1.xml><?xml version="1.0" encoding="utf-8"?>
-<ds:datastoreItem xmlns:ds="http://schemas.openxmlformats.org/officeDocument/2006/customXml" ds:itemID="{EBAFB990-4AA7-41E6-8D07-BDF1EFF4D79F}">
+<ds:datastoreItem xmlns:ds="http://schemas.openxmlformats.org/officeDocument/2006/customXml" ds:itemID="{B0A77936-6C8C-48CB-B097-CCF18A1CBC66}">
   <ds:schemaRefs>
     <ds:schemaRef ds:uri="http://schemas.openxmlformats.org/officeDocument/2006/bibliography"/>
   </ds:schemaRefs>

</xml_diff>